<commit_message>
Yuming's latest discussion changes
</commit_message>
<xml_diff>
--- a/fire-related/paper_FIRE_preproc/FIRE_Preproc_Paper - discussionYM.docx
+++ b/fire-related/paper_FIRE_preproc/FIRE_Preproc_Paper - discussionYM.docx
@@ -334,21 +334,7 @@
                 <w:rStyle w:val="Hyperlink"/>
                 <w:noProof/>
               </w:rPr>
-              <w:t>Preprocessing Algori</w:t>
-            </w:r>
-            <w:r>
-              <w:rPr>
-                <w:rStyle w:val="Hyperlink"/>
-                <w:noProof/>
-              </w:rPr>
-              <w:t>t</w:t>
-            </w:r>
-            <w:r>
-              <w:rPr>
-                <w:rStyle w:val="Hyperlink"/>
-                <w:noProof/>
-              </w:rPr>
-              <w:t>hms</w:t>
+              <w:t>Preprocessing Algorithms</w:t>
             </w:r>
             <w:r>
               <w:rPr>
@@ -600,21 +586,7 @@
                 <w:rStyle w:val="Hyperlink"/>
                 <w:noProof/>
               </w:rPr>
-              <w:t xml:space="preserve">tubeness </w:t>
-            </w:r>
-            <w:r>
-              <w:rPr>
-                <w:rStyle w:val="Hyperlink"/>
-                <w:noProof/>
-              </w:rPr>
-              <w:t>f</w:t>
-            </w:r>
-            <w:r>
-              <w:rPr>
-                <w:rStyle w:val="Hyperlink"/>
-                <w:noProof/>
-              </w:rPr>
-              <w:t>ilter</w:t>
+              <w:t>tubeness filter</w:t>
             </w:r>
             <w:r>
               <w:rPr>
@@ -2676,7 +2648,11 @@
         <w:t xml:space="preserve"> fibers are linked</w:t>
       </w:r>
       <w:r>
-        <w:t xml:space="preserve"> based on the fiber length, fiber direction and the distance between adjacent fibers. In the associated software(</w:t>
+        <w:t xml:space="preserve"> based on the fiber length, fiber direction and </w:t>
+      </w:r>
+      <w:r>
+        <w:lastRenderedPageBreak/>
+        <w:t>the distance between adjacent fibers. In the associated software(</w:t>
       </w:r>
       <w:r>
         <w:t xml:space="preserve">which </w:t>
@@ -2688,11 +2664,7 @@
         <w:t xml:space="preserve"> ref</w:t>
       </w:r>
       <w:r>
-        <w:t xml:space="preserve">), there are about 20 adjustable parameters. However, in practical application, given the default </w:t>
-      </w:r>
-      <w:r>
-        <w:lastRenderedPageBreak/>
-        <w:t>parameters, there are usually only a few parameters</w:t>
+        <w:t>), there are about 20 adjustable parameters. However, in practical application, given the default parameters, there are usually only a few parameters</w:t>
       </w:r>
       <w:r>
         <w:t xml:space="preserve"> that need</w:t>
@@ -3108,7 +3080,6 @@
             <w:rPr>
               <w:rFonts w:ascii="Cambria Math" w:hAnsi="Cambria Math"/>
             </w:rPr>
-            <w:lastRenderedPageBreak/>
             <m:t>subject to f≥0</m:t>
           </m:r>
         </m:oMath>
@@ -3770,6 +3741,7 @@
     </w:p>
     <w:p>
       <w:r>
+        <w:lastRenderedPageBreak/>
         <w:t>W</w:t>
       </w:r>
       <w:r>
@@ -3817,11 +3789,7 @@
         <w:t xml:space="preserve">as an alternative to wavelet methods </w:t>
       </w:r>
       <w:r>
-        <w:t xml:space="preserve">for </w:t>
-      </w:r>
-      <w:r>
-        <w:lastRenderedPageBreak/>
-        <w:t>enhancing edges and lines in noisy images.</w:t>
+        <w:t>for enhancing edges and lines in noisy images.</w:t>
       </w:r>
       <w:r>
         <w:t xml:space="preserve"> Our group has recently reported on the successful use of the curvelet transform for finding fiber alignment information in SHG images of collagen (</w:t>
@@ -4188,11 +4156,11 @@
     </w:p>
     <w:p>
       <w:r>
-        <w:t xml:space="preserve">Image segmentation quality was evaluated by comparison with expert human segmentation on 25 real test case images. Twenty of the images were of human breast tissue and five of the images were of mouse mammary tissue. Ten of the images were captured using a forward SHG microscope configuration, and 15 of the images were captured with a backward generated SHG configuration. Fifteen of the test cases represented SNR and contrast challenged imaging situations, while 10 of the </w:t>
+        <w:t xml:space="preserve">Image segmentation quality was evaluated by comparison with expert human segmentation on 25 real test case images. Twenty of the images were of human breast tissue and five of the images were of mouse mammary tissue. Ten of the images were captured using a forward SHG microscope </w:t>
       </w:r>
       <w:r>
         <w:lastRenderedPageBreak/>
-        <w:t xml:space="preserve">images represented dense collagen situations. Within the 25 test images, the human observers </w:t>
+        <w:t xml:space="preserve">configuration, and 15 of the images were captured with a backward generated SHG configuration. Fifteen of the test cases represented SNR and contrast challenged imaging situations, while 10 of the images represented dense collagen situations. Within the 25 test images, the human observers </w:t>
       </w:r>
       <w:r>
         <w:t>were asked to manually segment all fibers in each of the test images</w:t>
@@ -4326,7 +4294,13 @@
           <w:rPr>
             <w:rFonts w:ascii="Cambria Math" w:hAnsi="Cambria Math"/>
           </w:rPr>
-          <m:t>Precision=TP/</m:t>
+          <m:t>Precis</m:t>
+        </m:r>
+        <m:r>
+          <w:rPr>
+            <w:rFonts w:ascii="Cambria Math" w:hAnsi="Cambria Math"/>
+          </w:rPr>
+          <m:t>ion=TP/</m:t>
         </m:r>
         <m:d>
           <m:dPr>
@@ -4512,13 +4486,13 @@
     </w:p>
     <w:p>
       <w:r>
+        <w:lastRenderedPageBreak/>
         <w:t>Segmentation quality of the CT-</w:t>
       </w:r>
       <w:r>
         <w:t xml:space="preserve">FIRE algorithm was further verified by segmenting fibers out of simulated fiber images where fiber number, fiber length, and fiber angle information was perfectly known. Simulated test cases were created using a similar algorithm to the one reported by Stein (2008). </w:t>
       </w:r>
       <w:r>
-        <w:lastRenderedPageBreak/>
         <w:t xml:space="preserve">Fibers are drawn into the image one at a time. The initial position and direction of each fiber is selected from a uniform random distribution and overall </w:t>
       </w:r>
       <w:r>
@@ -4679,6 +4653,7 @@
         <w:t xml:space="preserve">in row A and B </w:t>
       </w:r>
       <w:r>
+        <w:lastRenderedPageBreak/>
         <w:t>have a fairly low signal to noise ratio, their results from each of the four algorithms are</w:t>
       </w:r>
       <w:r>
@@ -4694,11 +4669,7 @@
         <w:t xml:space="preserve"> </w:t>
       </w:r>
       <w:r>
-        <w:t xml:space="preserve">However, if we look at the area in case C </w:t>
-      </w:r>
-      <w:r>
-        <w:lastRenderedPageBreak/>
-        <w:t xml:space="preserve">indicated by the arrow, where 3 fibers run in parallel producing a relative plateau in signal level, we see that the Gaussian and </w:t>
+        <w:t xml:space="preserve">However, if we look at the area in case C indicated by the arrow, where 3 fibers run in parallel producing a relative plateau in signal level, we see that the Gaussian and </w:t>
       </w:r>
       <w:r>
         <w:t>SPIRAL-</w:t>
@@ -5229,7 +5200,63 @@
       </w:r>
       <w:bookmarkEnd w:id="75"/>
     </w:p>
-    <w:p/>
+    <w:p>
+      <w:ins w:id="76" w:author="youmap" w:date="2012-10-11T14:58:00Z">
+        <w:r>
+          <w:t xml:space="preserve">(We may </w:t>
+        </w:r>
+      </w:ins>
+      <w:ins w:id="77" w:author="youmap" w:date="2012-10-11T14:59:00Z">
+        <w:r>
+          <w:t xml:space="preserve">consider moving </w:t>
+        </w:r>
+      </w:ins>
+      <w:ins w:id="78" w:author="youmap" w:date="2012-10-11T14:58:00Z">
+        <w:r>
+          <w:t>the synthetic</w:t>
+        </w:r>
+      </w:ins>
+      <w:ins w:id="79" w:author="youmap" w:date="2012-10-11T14:59:00Z">
+        <w:r>
+          <w:t xml:space="preserve"> fiber analysis to this section</w:t>
+        </w:r>
+      </w:ins>
+      <w:ins w:id="80" w:author="youmap" w:date="2012-10-11T15:01:00Z">
+        <w:r>
+          <w:t xml:space="preserve"> to highlight</w:t>
+        </w:r>
+      </w:ins>
+      <w:ins w:id="81" w:author="youmap" w:date="2012-10-11T15:02:00Z">
+        <w:r>
+          <w:t xml:space="preserve"> </w:t>
+        </w:r>
+      </w:ins>
+      <w:ins w:id="82" w:author="youmap" w:date="2012-10-11T16:08:00Z">
+        <w:r>
+          <w:t>high</w:t>
+        </w:r>
+      </w:ins>
+      <w:ins w:id="83" w:author="youmap" w:date="2012-10-11T15:01:00Z">
+        <w:r>
+          <w:t xml:space="preserve"> accuracy of </w:t>
+        </w:r>
+      </w:ins>
+      <w:ins w:id="84" w:author="youmap" w:date="2012-10-11T14:59:00Z">
+        <w:r>
+          <w:t xml:space="preserve"> </w:t>
+        </w:r>
+      </w:ins>
+      <w:ins w:id="85" w:author="youmap" w:date="2012-10-11T15:03:00Z">
+        <w:r>
+          <w:t>FIRE</w:t>
+        </w:r>
+      </w:ins>
+      <w:ins w:id="86" w:author="youmap" w:date="2012-10-11T14:58:00Z">
+        <w:r>
+          <w:t xml:space="preserve"> )</w:t>
+        </w:r>
+      </w:ins>
+    </w:p>
     <w:p>
       <w:r>
         <w:t>What are pros and cons of each method?</w:t>
@@ -5312,6 +5339,11 @@
       </w:r>
     </w:p>
     <w:p>
+      <w:pPr>
+        <w:rPr>
+          <w:ins w:id="87" w:author="youmap" w:date="2012-10-12T07:34:00Z"/>
+        </w:rPr>
+      </w:pPr>
       <w:r>
         <w:t>Correlation with other parts of the biology (cells, epithelial regions, tumors)</w:t>
       </w:r>
@@ -5319,25 +5351,123 @@
     <w:p>
       <w:pPr>
         <w:rPr>
-          <w:ins w:id="76" w:author="youmap" w:date="2012-10-04T15:20:00Z"/>
+          <w:del w:id="88" w:author="youmap" w:date="2012-10-12T07:34:00Z"/>
         </w:rPr>
       </w:pPr>
-      <w:ins w:id="77" w:author="youmap" w:date="2012-10-04T14:58:00Z">
+      <w:ins w:id="89" w:author="youmap" w:date="2012-10-12T07:34:00Z">
+        <w:r>
+          <w:t xml:space="preserve">As we stated in section 1, to our knowledge, FIRE is the only automatic high-level fiber information extraction software  available for collagen alignment analysis and was not evaluated for the SHG images. </w:t>
+        </w:r>
+      </w:ins>
+      <w:ins w:id="90" w:author="youmap" w:date="2012-10-12T07:35:00Z">
+        <w:r>
+          <w:t>According to our testing, t</w:t>
+        </w:r>
+        <w:r>
+          <w:t xml:space="preserve">hough FIRE works well in some situations without any preprocessing or pre-filtering, </w:t>
+        </w:r>
+      </w:ins>
+      <w:ins w:id="91" w:author="youmap" w:date="2012-10-12T07:36:00Z">
+        <w:r>
+          <w:t xml:space="preserve">it fails in </w:t>
+        </w:r>
+      </w:ins>
+      <w:ins w:id="92" w:author="youmap" w:date="2012-10-12T07:37:00Z">
+        <w:r>
+          <w:t xml:space="preserve">many </w:t>
+        </w:r>
+      </w:ins>
+      <w:ins w:id="93" w:author="youmap" w:date="2012-10-12T07:35:00Z">
+        <w:r>
+          <w:t>complicated SHG collagen image analysis</w:t>
+        </w:r>
+      </w:ins>
+      <w:ins w:id="94" w:author="youmap" w:date="2012-10-12T07:37:00Z">
+        <w:r>
+          <w:t xml:space="preserve"> such as those shown in section 3. </w:t>
+        </w:r>
+      </w:ins>
+      <w:ins w:id="95" w:author="youmap" w:date="2012-10-12T07:34:00Z">
+        <w:r>
+          <w:t>Our work aimed to extend FIRE's</w:t>
+        </w:r>
+      </w:ins>
+      <w:ins w:id="96" w:author="youmap" w:date="2012-10-12T07:40:00Z">
+        <w:r>
+          <w:t xml:space="preserve"> </w:t>
+        </w:r>
+      </w:ins>
+      <w:ins w:id="97" w:author="youmap" w:date="2012-10-12T07:34:00Z">
+        <w:r>
+          <w:t xml:space="preserve">applications to complicated SHG images to diagnose various cancers by integrating FIRE with other preprocessing or classification methods.  For the purpose of collagen alignment analysis, the results show both curvelet transform and </w:t>
+        </w:r>
+        <w:proofErr w:type="spellStart"/>
+        <w:r>
+          <w:t>Tubeness</w:t>
+        </w:r>
+        <w:proofErr w:type="spellEnd"/>
+        <w:r>
+          <w:t xml:space="preserve"> filter(TF) are very promising and there are very likely to further improve the fiber extraction accuracy by modifying for example the strategy of extending/merging  fiber segments/branches currently adopted in FIRE algorithm. CT and TF could also be integrated with other mature approaches commonly used in for example blood vessel extraction  to meet the increasing needs in SHG collagen alignment analysis</w:t>
+        </w:r>
+      </w:ins>
+      <w:ins w:id="98" w:author="youmap" w:date="2012-10-12T07:39:00Z">
+        <w:r>
+          <w:t xml:space="preserve">.(This </w:t>
+        </w:r>
+      </w:ins>
+      <w:ins w:id="99" w:author="youmap" w:date="2012-10-12T07:45:00Z">
+        <w:r>
+          <w:t>paragraph</w:t>
+        </w:r>
+      </w:ins>
+      <w:ins w:id="100" w:author="youmap" w:date="2012-10-12T07:39:00Z">
+        <w:r>
+          <w:t xml:space="preserve"> may be included in the </w:t>
+        </w:r>
+      </w:ins>
+      <w:ins w:id="101" w:author="youmap" w:date="2012-10-12T07:40:00Z">
+        <w:r>
+          <w:t>Conclusion</w:t>
+        </w:r>
+      </w:ins>
+      <w:ins w:id="102" w:author="youmap" w:date="2012-10-12T07:39:00Z">
+        <w:r>
+          <w:t xml:space="preserve"> </w:t>
+        </w:r>
+      </w:ins>
+      <w:ins w:id="103" w:author="youmap" w:date="2012-10-12T07:40:00Z">
+        <w:r>
+          <w:t>section</w:t>
+        </w:r>
+      </w:ins>
+      <w:ins w:id="104" w:author="youmap" w:date="2012-10-12T07:39:00Z">
+        <w:r>
+          <w:t>).</w:t>
+        </w:r>
+      </w:ins>
+    </w:p>
+    <w:p>
+      <w:pPr>
+        <w:rPr>
+          <w:ins w:id="105" w:author="youmap" w:date="2012-10-12T07:46:00Z"/>
+        </w:rPr>
+      </w:pPr>
+      <w:ins w:id="106" w:author="youmap" w:date="2012-10-04T14:58:00Z">
         <w:r>
           <w:t xml:space="preserve">As in a recent </w:t>
         </w:r>
       </w:ins>
-      <w:ins w:id="78" w:author="youmap" w:date="2012-10-04T14:59:00Z">
+      <w:ins w:id="107" w:author="youmap" w:date="2012-10-04T14:59:00Z">
         <w:r>
           <w:t>review</w:t>
         </w:r>
       </w:ins>
-      <w:ins w:id="79" w:author="youmap" w:date="2012-10-04T15:00:00Z">
+      <w:ins w:id="108" w:author="youmap" w:date="2012-10-04T15:00:00Z">
         <w:r>
           <w:t xml:space="preserve"> </w:t>
         </w:r>
       </w:ins>
-      <w:del w:id="80" w:author="youmap" w:date="2012-10-04T15:01:00Z">
+      <w:del w:id="109" w:author="youmap" w:date="2012-10-04T15:01:00Z">
         <w:r>
           <w:delText xml:space="preserve">Reference the </w:delText>
         </w:r>
@@ -5360,12 +5490,12 @@
           <w:delText xml:space="preserve">Review). </w:delText>
         </w:r>
       </w:del>
-      <w:ins w:id="81" w:author="youmap" w:date="2012-10-04T14:54:00Z">
+      <w:ins w:id="110" w:author="youmap" w:date="2012-10-04T14:54:00Z">
         <w:r>
           <w:fldChar w:fldCharType="begin"/>
         </w:r>
       </w:ins>
-      <w:ins w:id="82" w:author="youmap" w:date="2012-10-04T15:00:00Z">
+      <w:ins w:id="111" w:author="youmap" w:date="2012-10-04T15:00:00Z">
         <w:r>
           <w:instrText xml:space="preserve"> ADDIN ZOTERO_ITEM CSL_CITATION {"citationID":"djebt8n3m","properties":{"formattedCitation":"[1]","plainCitation":"[1]"},"citationItems":[{"id":802,"uris":["http://zotero.org/users/881057/items/GP4IT2NJ"],"uri":["http://zotero.org/users/881057/items/GP4IT2NJ"],"itemData":{"id":802,"type":"article-journal","title":"The Curvelet Transform","container-title":"IEEE Signal Processing Magazine","page":"118 -133","volume":"27","issue":"2","abstract":"Multiresolution methods are deeply related to image processing, biological and computer vision, and scientific computing. The curvelet transform is a multiscale directional transform that allows an almost optimal nonadaptive sparse representation of objects with edges. It has generated increasing interest in the community of applied mathematics and signal processing over the years. In this article, we present a review on the curvelet transform, including its history beginning from wavelets, its logical relationship to other multiresolution multidirectional methods like contourlets and shearlets, its basic theory and discrete algorithm. Further, we consider recent applications in image/video processing, seismic exploration, fluid mechanics, simulation of partial different equations, and compressed sensing.","DOI":"10.1109/MSP.2009.935453","author":[{"family":"Ma","given":"Jianwei"},{"family":"Plonka","given":"G."}],"issued":{"year":2010,"month":3},"page-first":"118"}}],"schema":"https://github.com/citation-style-language/schema/raw/master/csl-citation.json"} </w:instrText>
         </w:r>
@@ -5373,33 +5503,33 @@
       <w:r>
         <w:fldChar w:fldCharType="separate"/>
       </w:r>
-      <w:ins w:id="83" w:author="youmap" w:date="2012-10-04T15:00:00Z">
+      <w:ins w:id="112" w:author="youmap" w:date="2012-10-04T15:00:00Z">
         <w:r>
           <w:rPr>
             <w:rFonts w:ascii="Calibri" w:hAnsi="Calibri" w:cs="Calibri"/>
-            <w:rPrChange w:id="84" w:author="youmap" w:date="2012-10-04T15:00:00Z">
+            <w:rPrChange w:id="113" w:author="youmap" w:date="2012-10-04T15:00:00Z">
               <w:rPr/>
             </w:rPrChange>
           </w:rPr>
           <w:t>[1]</w:t>
         </w:r>
       </w:ins>
-      <w:ins w:id="85" w:author="youmap" w:date="2012-10-04T14:54:00Z">
+      <w:ins w:id="114" w:author="youmap" w:date="2012-10-04T14:54:00Z">
         <w:r>
           <w:fldChar w:fldCharType="end"/>
         </w:r>
       </w:ins>
-      <w:ins w:id="86" w:author="youmap" w:date="2012-10-04T15:19:00Z">
+      <w:ins w:id="115" w:author="youmap" w:date="2012-10-04T15:19:00Z">
         <w:r>
           <w:t xml:space="preserve">, </w:t>
         </w:r>
       </w:ins>
-      <w:ins w:id="87" w:author="youmap" w:date="2012-10-04T15:01:00Z">
+      <w:ins w:id="116" w:author="youmap" w:date="2012-10-04T15:01:00Z">
         <w:r>
           <w:t>c</w:t>
         </w:r>
       </w:ins>
-      <w:del w:id="88" w:author="youmap" w:date="2012-10-04T15:01:00Z">
+      <w:del w:id="117" w:author="youmap" w:date="2012-10-04T15:01:00Z">
         <w:r>
           <w:delText>C</w:delText>
         </w:r>
@@ -5407,12 +5537,12 @@
       <w:r>
         <w:t xml:space="preserve">urvelet transform </w:t>
       </w:r>
-      <w:del w:id="89" w:author="youmap" w:date="2012-10-04T15:16:00Z">
+      <w:del w:id="118" w:author="youmap" w:date="2012-10-04T15:16:00Z">
         <w:r>
           <w:delText xml:space="preserve">is </w:delText>
         </w:r>
       </w:del>
-      <w:ins w:id="90" w:author="youmap" w:date="2012-10-04T15:16:00Z">
+      <w:ins w:id="119" w:author="youmap" w:date="2012-10-04T15:16:00Z">
         <w:r>
           <w:t xml:space="preserve">has </w:t>
         </w:r>
@@ -5420,12 +5550,12 @@
       <w:r>
         <w:t>most</w:t>
       </w:r>
-      <w:ins w:id="91" w:author="youmap" w:date="2012-10-04T15:16:00Z">
+      <w:ins w:id="120" w:author="youmap" w:date="2012-10-04T15:16:00Z">
         <w:r>
           <w:t xml:space="preserve"> successful applications</w:t>
         </w:r>
       </w:ins>
-      <w:del w:id="92" w:author="youmap" w:date="2012-10-04T15:16:00Z">
+      <w:del w:id="121" w:author="youmap" w:date="2012-10-04T15:16:00Z">
         <w:r>
           <w:delText xml:space="preserve"> promising</w:delText>
         </w:r>
@@ -5433,7 +5563,7 @@
       <w:r>
         <w:t xml:space="preserve"> when used in combination with other</w:t>
       </w:r>
-      <w:ins w:id="93" w:author="youmap" w:date="2012-10-04T15:19:00Z">
+      <w:ins w:id="122" w:author="youmap" w:date="2012-10-04T15:19:00Z">
         <w:r>
           <w:t xml:space="preserve"> approaches for </w:t>
         </w:r>
@@ -5441,7 +5571,7 @@
       <w:r>
         <w:t xml:space="preserve"> image processing</w:t>
       </w:r>
-      <w:del w:id="94" w:author="youmap" w:date="2012-10-04T15:18:00Z">
+      <w:del w:id="123" w:author="youmap" w:date="2012-10-04T15:18:00Z">
         <w:r>
           <w:delText xml:space="preserve"> methods</w:delText>
         </w:r>
@@ -5458,7 +5588,11 @@
       </w:r>
       <w:proofErr w:type="spellEnd"/>
       <w:r>
-        <w:t xml:space="preserve"> the most representative scales</w:t>
+        <w:t xml:space="preserve"> the </w:t>
+      </w:r>
+      <w:r>
+        <w:lastRenderedPageBreak/>
+        <w:t>most representative scales</w:t>
       </w:r>
       <w:r>
         <w:t xml:space="preserve">,  </w:t>
@@ -5593,6 +5727,331 @@
       <w:r>
         <w:t xml:space="preserve">. </w:t>
       </w:r>
+      <w:ins w:id="124" w:author="youmap" w:date="2012-10-12T06:01:00Z">
+        <w:r>
+          <w:t>To take</w:t>
+        </w:r>
+      </w:ins>
+      <w:ins w:id="125" w:author="youmap" w:date="2012-10-12T06:11:00Z">
+        <w:r>
+          <w:t xml:space="preserve"> full</w:t>
+        </w:r>
+      </w:ins>
+      <w:ins w:id="126" w:author="youmap" w:date="2012-10-12T06:01:00Z">
+        <w:r>
+          <w:t xml:space="preserve"> advantage of the multiscale analysis of </w:t>
+        </w:r>
+      </w:ins>
+      <w:ins w:id="127" w:author="youmap" w:date="2012-10-12T05:59:00Z">
+        <w:r>
+          <w:t xml:space="preserve">curvelet transform </w:t>
+        </w:r>
+        <w:r>
+          <w:t xml:space="preserve"> based</w:t>
+        </w:r>
+      </w:ins>
+      <w:ins w:id="128" w:author="youmap" w:date="2012-10-12T06:02:00Z">
+        <w:r>
+          <w:t xml:space="preserve"> approaches, an optimal scale combination</w:t>
+        </w:r>
+      </w:ins>
+      <w:ins w:id="129" w:author="youmap" w:date="2012-10-12T06:22:00Z">
+        <w:r>
+          <w:t xml:space="preserve"> </w:t>
+        </w:r>
+      </w:ins>
+      <w:ins w:id="130" w:author="youmap" w:date="2012-10-12T06:02:00Z">
+        <w:r>
+          <w:t xml:space="preserve"> can be obtained according to the features o</w:t>
+        </w:r>
+        <w:r>
+          <w:t>f the images to take into account different fiber width, length and dynamic intensity change.</w:t>
+        </w:r>
+      </w:ins>
+      <w:ins w:id="131" w:author="youmap" w:date="2012-10-12T06:22:00Z">
+        <w:r>
+          <w:t xml:space="preserve"> </w:t>
+        </w:r>
+      </w:ins>
+      <w:ins w:id="132" w:author="youmap" w:date="2012-10-12T06:25:00Z">
+        <w:r>
+          <w:t>In addition, a</w:t>
+        </w:r>
+      </w:ins>
+      <w:ins w:id="133" w:author="youmap" w:date="2012-10-12T06:23:00Z">
+        <w:r>
+          <w:t xml:space="preserve">lthough the hard </w:t>
+        </w:r>
+        <w:proofErr w:type="spellStart"/>
+        <w:r>
+          <w:t>thresholding</w:t>
+        </w:r>
+      </w:ins>
+      <w:proofErr w:type="spellEnd"/>
+      <w:ins w:id="134" w:author="youmap" w:date="2012-10-12T06:33:00Z">
+        <w:r>
+          <w:t xml:space="preserve"> approach</w:t>
+        </w:r>
+      </w:ins>
+      <w:ins w:id="135" w:author="youmap" w:date="2012-10-12T06:24:00Z">
+        <w:r>
+          <w:t xml:space="preserve"> us</w:t>
+        </w:r>
+      </w:ins>
+      <w:ins w:id="136" w:author="youmap" w:date="2012-10-12T06:25:00Z">
+        <w:r>
+          <w:t xml:space="preserve">ed </w:t>
+        </w:r>
+      </w:ins>
+      <w:ins w:id="137" w:author="youmap" w:date="2012-10-12T06:24:00Z">
+        <w:r>
+          <w:t xml:space="preserve">in </w:t>
+        </w:r>
+      </w:ins>
+      <w:ins w:id="138" w:author="youmap" w:date="2012-10-12T06:33:00Z">
+        <w:r>
+          <w:t xml:space="preserve">curvelet </w:t>
+        </w:r>
+      </w:ins>
+      <w:ins w:id="139" w:author="youmap" w:date="2012-10-12T06:34:00Z">
+        <w:r>
+          <w:t>transform</w:t>
+        </w:r>
+      </w:ins>
+      <w:ins w:id="140" w:author="youmap" w:date="2012-10-12T06:33:00Z">
+        <w:r>
+          <w:t xml:space="preserve"> </w:t>
+        </w:r>
+      </w:ins>
+      <w:ins w:id="141" w:author="youmap" w:date="2012-10-12T06:35:00Z">
+        <w:r>
+          <w:t>has robust performance for</w:t>
+        </w:r>
+      </w:ins>
+      <w:ins w:id="142" w:author="youmap" w:date="2012-10-12T06:30:00Z">
+        <w:r>
+          <w:t xml:space="preserve"> most cases</w:t>
+        </w:r>
+      </w:ins>
+      <w:ins w:id="143" w:author="youmap" w:date="2012-10-12T06:31:00Z">
+        <w:r>
+          <w:t xml:space="preserve"> we have tested</w:t>
+        </w:r>
+      </w:ins>
+      <w:ins w:id="144" w:author="youmap" w:date="2012-10-12T06:26:00Z">
+        <w:r>
+          <w:t>, o</w:t>
+        </w:r>
+      </w:ins>
+      <w:ins w:id="145" w:author="youmap" w:date="2012-10-12T06:22:00Z">
+        <w:r>
+          <w:t xml:space="preserve">ther </w:t>
+        </w:r>
+      </w:ins>
+      <w:ins w:id="146" w:author="youmap" w:date="2012-10-12T06:26:00Z">
+        <w:r>
+          <w:t xml:space="preserve">soft </w:t>
+        </w:r>
+        <w:proofErr w:type="spellStart"/>
+        <w:r>
+          <w:t>thresholding</w:t>
+        </w:r>
+        <w:proofErr w:type="spellEnd"/>
+        <w:r>
+          <w:t xml:space="preserve"> or </w:t>
+        </w:r>
+        <w:proofErr w:type="spellStart"/>
+        <w:r>
+          <w:t>scale_adaptive</w:t>
+        </w:r>
+        <w:proofErr w:type="spellEnd"/>
+        <w:r>
+          <w:t xml:space="preserve"> </w:t>
+        </w:r>
+      </w:ins>
+      <w:proofErr w:type="spellStart"/>
+      <w:ins w:id="147" w:author="youmap" w:date="2012-10-12T06:22:00Z">
+        <w:r>
+          <w:t>thresholding</w:t>
+        </w:r>
+      </w:ins>
+      <w:proofErr w:type="spellEnd"/>
+      <w:ins w:id="148" w:author="youmap" w:date="2012-10-12T06:32:00Z">
+        <w:r>
+          <w:t xml:space="preserve"> techniques </w:t>
+        </w:r>
+        <w:r>
+          <w:t>can be adopted to</w:t>
+        </w:r>
+      </w:ins>
+      <w:ins w:id="149" w:author="youmap" w:date="2012-10-12T06:22:00Z">
+        <w:r>
+          <w:t xml:space="preserve"> </w:t>
+        </w:r>
+      </w:ins>
+      <w:ins w:id="150" w:author="youmap" w:date="2012-10-12T06:35:00Z">
+        <w:r>
+          <w:t>fine</w:t>
+        </w:r>
+      </w:ins>
+      <w:ins w:id="151" w:author="youmap" w:date="2012-10-12T06:36:00Z">
+        <w:r>
+          <w:t>ly</w:t>
+        </w:r>
+      </w:ins>
+      <w:ins w:id="152" w:author="youmap" w:date="2012-10-12T06:35:00Z">
+        <w:r>
+          <w:t xml:space="preserve"> adjust the</w:t>
+        </w:r>
+      </w:ins>
+      <w:ins w:id="153" w:author="youmap" w:date="2012-10-12T06:36:00Z">
+        <w:r>
+          <w:t xml:space="preserve"> CT-reconstruction image</w:t>
+        </w:r>
+      </w:ins>
+      <w:ins w:id="154" w:author="youmap" w:date="2012-10-12T06:37:00Z">
+        <w:r>
+          <w:t>.</w:t>
+        </w:r>
+      </w:ins>
+      <w:ins w:id="155" w:author="youmap" w:date="2012-10-12T06:43:00Z">
+        <w:r>
+          <w:t xml:space="preserve"> The CurveAlign software[</w:t>
+        </w:r>
+      </w:ins>
+      <w:ins w:id="156" w:author="youmap" w:date="2012-10-12T07:19:00Z">
+        <w:r>
+          <w:t>ref</w:t>
+        </w:r>
+      </w:ins>
+      <w:ins w:id="157" w:author="youmap" w:date="2012-10-12T06:43:00Z">
+        <w:r>
+          <w:t xml:space="preserve">] </w:t>
+        </w:r>
+      </w:ins>
+      <w:ins w:id="158" w:author="youmap" w:date="2012-10-12T07:19:00Z">
+        <w:r>
+          <w:t xml:space="preserve">previously </w:t>
+        </w:r>
+      </w:ins>
+      <w:ins w:id="159" w:author="youmap" w:date="2012-10-12T06:43:00Z">
+        <w:r>
+          <w:t xml:space="preserve">developed in our group </w:t>
+        </w:r>
+      </w:ins>
+      <w:ins w:id="160" w:author="youmap" w:date="2012-10-12T07:14:00Z">
+        <w:r>
+          <w:t xml:space="preserve">which can </w:t>
+        </w:r>
+      </w:ins>
+      <w:ins w:id="161" w:author="youmap" w:date="2012-10-12T07:15:00Z">
+        <w:r>
+          <w:t xml:space="preserve">be used to </w:t>
+        </w:r>
+      </w:ins>
+      <w:ins w:id="162" w:author="youmap" w:date="2012-10-12T07:14:00Z">
+        <w:r>
+          <w:t>show the curvelet</w:t>
+        </w:r>
+      </w:ins>
+      <w:ins w:id="163" w:author="youmap" w:date="2012-10-12T07:15:00Z">
+        <w:r>
+          <w:t>s</w:t>
+        </w:r>
+      </w:ins>
+      <w:ins w:id="164" w:author="youmap" w:date="2012-10-12T07:14:00Z">
+        <w:r>
+          <w:t xml:space="preserve"> </w:t>
+        </w:r>
+      </w:ins>
+      <w:ins w:id="165" w:author="youmap" w:date="2012-10-12T07:15:00Z">
+        <w:r>
+          <w:t xml:space="preserve">center and </w:t>
+        </w:r>
+      </w:ins>
+      <w:ins w:id="166" w:author="youmap" w:date="2012-10-12T07:14:00Z">
+        <w:r>
+          <w:t xml:space="preserve">direction of the </w:t>
+        </w:r>
+      </w:ins>
+      <w:ins w:id="167" w:author="youmap" w:date="2012-10-12T07:15:00Z">
+        <w:r>
+          <w:t xml:space="preserve">fiber </w:t>
+        </w:r>
+      </w:ins>
+      <w:ins w:id="168" w:author="youmap" w:date="2012-10-12T07:14:00Z">
+        <w:r>
+          <w:t>edge</w:t>
+        </w:r>
+      </w:ins>
+      <w:ins w:id="169" w:author="youmap" w:date="2012-10-12T07:15:00Z">
+        <w:r>
+          <w:t xml:space="preserve">s at </w:t>
+        </w:r>
+      </w:ins>
+      <w:ins w:id="170" w:author="youmap" w:date="2012-10-12T07:19:00Z">
+        <w:r>
+          <w:t xml:space="preserve">a </w:t>
+        </w:r>
+      </w:ins>
+      <w:ins w:id="171" w:author="youmap" w:date="2012-10-12T07:15:00Z">
+        <w:r>
+          <w:t xml:space="preserve">specified scale </w:t>
+        </w:r>
+      </w:ins>
+      <w:ins w:id="172" w:author="youmap" w:date="2012-10-12T07:14:00Z">
+        <w:r>
+          <w:t xml:space="preserve"> </w:t>
+        </w:r>
+      </w:ins>
+      <w:ins w:id="173" w:author="youmap" w:date="2012-10-12T06:43:00Z">
+        <w:r>
+          <w:t xml:space="preserve">may also </w:t>
+        </w:r>
+        <w:r>
+          <w:t xml:space="preserve">be helpful </w:t>
+        </w:r>
+      </w:ins>
+      <w:ins w:id="174" w:author="youmap" w:date="2012-10-12T07:20:00Z">
+        <w:r>
+          <w:t>for</w:t>
+        </w:r>
+      </w:ins>
+      <w:ins w:id="175" w:author="youmap" w:date="2012-10-12T07:13:00Z">
+        <w:r>
+          <w:t xml:space="preserve"> choos</w:t>
+        </w:r>
+      </w:ins>
+      <w:ins w:id="176" w:author="youmap" w:date="2012-10-12T07:20:00Z">
+        <w:r>
+          <w:t>ing</w:t>
+        </w:r>
+      </w:ins>
+      <w:ins w:id="177" w:author="youmap" w:date="2012-10-12T07:13:00Z">
+        <w:r>
+          <w:t xml:space="preserve"> the </w:t>
+        </w:r>
+      </w:ins>
+      <w:ins w:id="178" w:author="youmap" w:date="2012-10-12T07:16:00Z">
+        <w:r>
+          <w:t>optimal scales and threshold of the curvelet coefficients.</w:t>
+        </w:r>
+      </w:ins>
+      <w:ins w:id="179" w:author="youmap" w:date="2012-10-12T06:43:00Z">
+        <w:r>
+          <w:t xml:space="preserve"> </w:t>
+        </w:r>
+      </w:ins>
+      <w:ins w:id="180" w:author="youmap" w:date="2012-10-12T06:35:00Z">
+        <w:r>
+          <w:t xml:space="preserve"> </w:t>
+        </w:r>
+      </w:ins>
+      <w:ins w:id="181" w:author="youmap" w:date="2012-10-12T05:59:00Z">
+        <w:r>
+          <w:t xml:space="preserve"> </w:t>
+        </w:r>
+      </w:ins>
       <w:r>
         <w:t>These advantages</w:t>
       </w:r>
@@ -5642,100 +6101,96 @@
         <w:t>or</w:t>
       </w:r>
       <w:r>
-        <w:t xml:space="preserve"> contrast</w:t>
-      </w:r>
-      <w:r>
-        <w:t>.</w:t>
-      </w:r>
-      <w:r>
         <w:t xml:space="preserve"> </w:t>
       </w:r>
-      <w:r>
-        <w:t xml:space="preserve">It is worth mentioning </w:t>
-      </w:r>
-      <w:r>
-        <w:t xml:space="preserve">that, </w:t>
-      </w:r>
-      <w:r>
-        <w:t xml:space="preserve">although the </w:t>
-      </w:r>
-      <w:r>
-        <w:t>preprocessing method can extend</w:t>
-      </w:r>
-      <w:r>
-        <w:t xml:space="preserve"> the</w:t>
-      </w:r>
-      <w:r>
-        <w:t xml:space="preserve"> FIRE algorithm's application to a larger field, they </w:t>
-      </w:r>
-      <w:r>
-        <w:t>may</w:t>
-      </w:r>
-      <w:r>
-        <w:t xml:space="preserve"> do little about some limitations that </w:t>
-      </w:r>
-      <w:r>
-        <w:t xml:space="preserve">the </w:t>
-      </w:r>
-      <w:r>
-        <w:t>FIRE algorithm faces</w:t>
-      </w:r>
-      <w:r>
-        <w:t xml:space="preserve"> and were observed in our testing</w:t>
-      </w:r>
-      <w:r>
-        <w:t xml:space="preserve">, </w:t>
-      </w:r>
-      <w:r>
-        <w:lastRenderedPageBreak/>
-        <w:t xml:space="preserve">such as the ability to </w:t>
-      </w:r>
-      <w:r>
-        <w:t>always properly segment crossing or cross-linked fibers,</w:t>
-      </w:r>
-      <w:r>
-        <w:t xml:space="preserve"> </w:t>
-      </w:r>
       <w:proofErr w:type="spellStart"/>
       <w:r>
-        <w:t>extremly</w:t>
-      </w:r>
+        <w:t>contrast</w:t>
+      </w:r>
+      <w:del w:id="182" w:author="youmap" w:date="2012-10-12T07:46:00Z">
+        <w:r>
+          <w:delText xml:space="preserve">. </w:delText>
+        </w:r>
+        <w:r>
+          <w:delText xml:space="preserve">It is worth mentioning </w:delText>
+        </w:r>
+        <w:r>
+          <w:delText xml:space="preserve">that, </w:delText>
+        </w:r>
+        <w:r>
+          <w:delText xml:space="preserve">although the </w:delText>
+        </w:r>
+        <w:r>
+          <w:delText>preprocessing method can extend</w:delText>
+        </w:r>
+        <w:r>
+          <w:delText xml:space="preserve"> the</w:delText>
+        </w:r>
+        <w:r>
+          <w:delText xml:space="preserve"> FIRE algorithm's application to a larger field, they </w:delText>
+        </w:r>
+        <w:r>
+          <w:delText>may</w:delText>
+        </w:r>
+        <w:r>
+          <w:delText xml:space="preserve"> do little about some limitations that </w:delText>
+        </w:r>
+        <w:r>
+          <w:delText xml:space="preserve">the </w:delText>
+        </w:r>
+        <w:r>
+          <w:delText>FIRE algorithm faces</w:delText>
+        </w:r>
+        <w:r>
+          <w:delText xml:space="preserve"> and were observed in our testing</w:delText>
+        </w:r>
+        <w:r>
+          <w:delText xml:space="preserve">, such as the ability to </w:delText>
+        </w:r>
+        <w:r>
+          <w:delText>always properly segment crossing or cross-linked fibers,</w:delText>
+        </w:r>
+        <w:r>
+          <w:delText xml:space="preserve"> </w:delText>
+        </w:r>
+        <w:r>
+          <w:delText>extremly curvy fibers,</w:delText>
+        </w:r>
+        <w:r>
+          <w:delText xml:space="preserve"> or fiber</w:delText>
+        </w:r>
+        <w:r>
+          <w:delText>s with gaps due to the fibers traveling in and out of the focal plane.</w:delText>
+        </w:r>
+      </w:del>
       <w:proofErr w:type="spellEnd"/>
-      <w:r>
-        <w:t xml:space="preserve"> curvy fibers,</w:t>
-      </w:r>
-      <w:r>
-        <w:t xml:space="preserve"> or fiber</w:t>
-      </w:r>
-      <w:r>
-        <w:t>s with gaps due to the fibers traveling in and out of the focal plane.</w:t>
-      </w:r>
     </w:p>
     <w:p>
       <w:pPr>
         <w:rPr>
-          <w:ins w:id="95" w:author="youmap" w:date="2012-10-04T16:55:00Z"/>
+          <w:ins w:id="183" w:author="youmap" w:date="2012-10-12T08:02:00Z"/>
         </w:rPr>
       </w:pPr>
-      <w:ins w:id="96" w:author="youmap" w:date="2012-10-04T15:35:00Z">
-        <w:r>
+      <w:ins w:id="184" w:author="youmap" w:date="2012-10-04T15:35:00Z">
+        <w:r>
+          <w:lastRenderedPageBreak/>
           <w:t>With regard</w:t>
         </w:r>
         <w:r>
           <w:t xml:space="preserve"> to the other filters, </w:t>
         </w:r>
       </w:ins>
-      <w:ins w:id="97" w:author="youmap" w:date="2012-10-04T15:20:00Z">
+      <w:ins w:id="185" w:author="youmap" w:date="2012-10-04T15:20:00Z">
         <w:r>
           <w:t xml:space="preserve">Gaussian filter is </w:t>
         </w:r>
       </w:ins>
-      <w:ins w:id="98" w:author="youmap" w:date="2012-10-04T15:27:00Z">
+      <w:ins w:id="186" w:author="youmap" w:date="2012-10-04T15:27:00Z">
         <w:r>
           <w:t xml:space="preserve">a low pass filter </w:t>
         </w:r>
       </w:ins>
-      <w:ins w:id="99" w:author="youmap" w:date="2012-10-04T15:31:00Z">
+      <w:ins w:id="187" w:author="youmap" w:date="2012-10-04T15:31:00Z">
         <w:r>
           <w:t xml:space="preserve">and can attenuate the high frequency noise. However, </w:t>
         </w:r>
@@ -5745,88 +6200,93 @@
         </w:r>
       </w:ins>
       <w:proofErr w:type="spellEnd"/>
-      <w:ins w:id="100" w:author="youmap" w:date="2012-10-04T15:27:00Z">
+      <w:ins w:id="188" w:author="youmap" w:date="2012-10-04T15:27:00Z">
         <w:r>
           <w:t xml:space="preserve"> essential function is </w:t>
         </w:r>
       </w:ins>
-      <w:ins w:id="101" w:author="youmap" w:date="2012-10-04T15:29:00Z">
+      <w:ins w:id="189" w:author="youmap" w:date="2012-10-04T15:29:00Z">
         <w:r>
           <w:t xml:space="preserve">to </w:t>
         </w:r>
       </w:ins>
-      <w:ins w:id="102" w:author="youmap" w:date="2012-10-04T15:27:00Z">
+      <w:ins w:id="190" w:author="youmap" w:date="2012-10-04T15:27:00Z">
         <w:r>
           <w:t>smooth</w:t>
         </w:r>
       </w:ins>
-      <w:ins w:id="103" w:author="youmap" w:date="2012-10-04T15:30:00Z">
-        <w:r>
-          <w:t>/blur</w:t>
-        </w:r>
-      </w:ins>
-      <w:ins w:id="104" w:author="youmap" w:date="2012-10-04T15:29:00Z">
+      <w:ins w:id="191" w:author="youmap" w:date="2012-10-12T07:20:00Z">
+        <w:r>
+          <w:t xml:space="preserve"> or </w:t>
+        </w:r>
+      </w:ins>
+      <w:ins w:id="192" w:author="youmap" w:date="2012-10-04T15:30:00Z">
+        <w:r>
+          <w:t>blur</w:t>
+        </w:r>
+      </w:ins>
+      <w:ins w:id="193" w:author="youmap" w:date="2012-10-04T15:29:00Z">
         <w:r>
           <w:t xml:space="preserve"> the image </w:t>
         </w:r>
       </w:ins>
-      <w:ins w:id="105" w:author="youmap" w:date="2012-10-04T15:31:00Z">
+      <w:ins w:id="194" w:author="youmap" w:date="2012-10-04T15:31:00Z">
         <w:r>
           <w:t xml:space="preserve">which </w:t>
         </w:r>
       </w:ins>
-      <w:ins w:id="106" w:author="youmap" w:date="2012-10-04T15:32:00Z">
+      <w:ins w:id="195" w:author="youmap" w:date="2012-10-04T15:32:00Z">
         <w:r>
           <w:t>can</w:t>
         </w:r>
       </w:ins>
-      <w:ins w:id="107" w:author="youmap" w:date="2012-10-04T15:37:00Z">
+      <w:ins w:id="196" w:author="youmap" w:date="2012-10-04T15:37:00Z">
         <w:r>
           <w:t>'t</w:t>
         </w:r>
       </w:ins>
-      <w:ins w:id="108" w:author="youmap" w:date="2012-10-04T15:32:00Z">
+      <w:ins w:id="197" w:author="youmap" w:date="2012-10-04T15:32:00Z">
         <w:r>
           <w:t xml:space="preserve"> </w:t>
         </w:r>
       </w:ins>
-      <w:ins w:id="109" w:author="youmap" w:date="2012-10-04T15:36:00Z">
+      <w:ins w:id="198" w:author="youmap" w:date="2012-10-04T15:36:00Z">
         <w:r>
           <w:t xml:space="preserve">meet the needs of fiber </w:t>
         </w:r>
       </w:ins>
-      <w:ins w:id="110" w:author="youmap" w:date="2012-10-04T15:32:00Z">
+      <w:ins w:id="199" w:author="youmap" w:date="2012-10-04T15:32:00Z">
         <w:r>
           <w:t>edge enhancement.</w:t>
         </w:r>
       </w:ins>
-      <w:ins w:id="111" w:author="youmap" w:date="2012-10-04T15:37:00Z">
+      <w:ins w:id="200" w:author="youmap" w:date="2012-10-04T15:37:00Z">
         <w:r>
           <w:t xml:space="preserve"> </w:t>
         </w:r>
       </w:ins>
-      <w:ins w:id="112" w:author="youmap" w:date="2012-10-04T15:32:00Z">
+      <w:ins w:id="201" w:author="youmap" w:date="2012-10-04T15:32:00Z">
         <w:r>
           <w:t xml:space="preserve"> </w:t>
         </w:r>
       </w:ins>
-      <w:ins w:id="113" w:author="youmap" w:date="2012-10-04T16:51:00Z">
+      <w:ins w:id="202" w:author="youmap" w:date="2012-10-04T16:51:00Z">
         <w:r>
           <w:t>Although</w:t>
         </w:r>
       </w:ins>
-      <w:ins w:id="114" w:author="youmap" w:date="2012-10-04T15:38:00Z">
+      <w:ins w:id="203" w:author="youmap" w:date="2012-10-04T15:38:00Z">
         <w:r>
           <w:t xml:space="preserve"> the </w:t>
         </w:r>
       </w:ins>
       <w:proofErr w:type="spellStart"/>
-      <w:ins w:id="115" w:author="youmap" w:date="2012-10-04T16:53:00Z">
+      <w:ins w:id="204" w:author="youmap" w:date="2012-10-04T16:53:00Z">
         <w:r>
           <w:t>T</w:t>
         </w:r>
       </w:ins>
-      <w:ins w:id="116" w:author="youmap" w:date="2012-10-04T15:38:00Z">
+      <w:ins w:id="205" w:author="youmap" w:date="2012-10-04T15:38:00Z">
         <w:r>
           <w:t>ubeness</w:t>
         </w:r>
@@ -5843,562 +6303,699 @@
           <w:t xml:space="preserve"> in Fiji</w:t>
         </w:r>
       </w:ins>
-      <w:ins w:id="117" w:author="youmap" w:date="2012-10-04T16:42:00Z">
+      <w:ins w:id="206" w:author="youmap" w:date="2012-10-04T16:42:00Z">
         <w:r>
           <w:t xml:space="preserve"> is capable of </w:t>
         </w:r>
       </w:ins>
-      <w:ins w:id="118" w:author="youmap" w:date="2012-10-04T15:38:00Z">
+      <w:ins w:id="207" w:author="youmap" w:date="2012-10-04T15:38:00Z">
         <w:r>
           <w:t xml:space="preserve"> </w:t>
         </w:r>
       </w:ins>
-      <w:ins w:id="119" w:author="youmap" w:date="2012-10-04T16:48:00Z">
+      <w:ins w:id="208" w:author="youmap" w:date="2012-10-04T16:48:00Z">
         <w:r>
           <w:t>enhanc</w:t>
         </w:r>
       </w:ins>
-      <w:ins w:id="120" w:author="youmap" w:date="2012-10-04T16:49:00Z">
+      <w:ins w:id="209" w:author="youmap" w:date="2012-10-04T16:49:00Z">
         <w:r>
           <w:t>ing</w:t>
         </w:r>
       </w:ins>
-      <w:ins w:id="121" w:author="youmap" w:date="2012-10-04T16:48:00Z">
+      <w:ins w:id="210" w:author="youmap" w:date="2012-10-04T16:48:00Z">
         <w:r>
           <w:t xml:space="preserve"> line</w:t>
         </w:r>
       </w:ins>
-      <w:ins w:id="122" w:author="youmap" w:date="2012-10-04T16:49:00Z">
+      <w:ins w:id="211" w:author="youmap" w:date="2012-10-04T16:49:00Z">
         <w:r>
           <w:t>/curve structure</w:t>
         </w:r>
       </w:ins>
-      <w:ins w:id="123" w:author="youmap" w:date="2012-10-04T16:50:00Z">
+      <w:ins w:id="212" w:author="youmap" w:date="2012-10-04T16:50:00Z">
         <w:r>
           <w:t>s</w:t>
         </w:r>
       </w:ins>
-      <w:ins w:id="124" w:author="youmap" w:date="2012-10-04T16:49:00Z">
+      <w:ins w:id="213" w:author="youmap" w:date="2012-10-04T16:49:00Z">
         <w:r>
           <w:t xml:space="preserve"> and </w:t>
         </w:r>
       </w:ins>
-      <w:ins w:id="125" w:author="youmap" w:date="2012-10-04T16:50:00Z">
+      <w:ins w:id="214" w:author="youmap" w:date="2012-10-04T16:50:00Z">
         <w:r>
           <w:t xml:space="preserve">recovering these structures of </w:t>
         </w:r>
       </w:ins>
-      <w:ins w:id="126" w:author="youmap" w:date="2012-10-04T16:51:00Z">
-        <w:r>
-          <w:t xml:space="preserve">different width, it results in some artificial lines </w:t>
-        </w:r>
-      </w:ins>
-      <w:ins w:id="127" w:author="youmap" w:date="2012-10-04T16:52:00Z">
-        <w:r>
-          <w:t xml:space="preserve">partly </w:t>
-        </w:r>
-      </w:ins>
-      <w:ins w:id="128" w:author="youmap" w:date="2012-10-04T16:51:00Z">
-        <w:r>
-          <w:t>due to</w:t>
-        </w:r>
-      </w:ins>
-      <w:ins w:id="129" w:author="youmap" w:date="2012-10-04T16:52:00Z">
+      <w:ins w:id="215" w:author="youmap" w:date="2012-10-04T16:51:00Z">
+        <w:r>
+          <w:t xml:space="preserve">different width, it </w:t>
+        </w:r>
+      </w:ins>
+      <w:ins w:id="216" w:author="youmap" w:date="2012-10-10T12:27:00Z">
+        <w:r>
+          <w:t>may lose some detailed fiber i</w:t>
+        </w:r>
+      </w:ins>
+      <w:ins w:id="217" w:author="youmap" w:date="2012-10-10T12:28:00Z">
+        <w:r>
+          <w:t>n</w:t>
+        </w:r>
+      </w:ins>
+      <w:ins w:id="218" w:author="youmap" w:date="2012-10-10T12:27:00Z">
+        <w:r>
+          <w:t>for</w:t>
+        </w:r>
+      </w:ins>
+      <w:ins w:id="219" w:author="youmap" w:date="2012-10-10T12:28:00Z">
+        <w:r>
+          <w:t>m</w:t>
+        </w:r>
+      </w:ins>
+      <w:ins w:id="220" w:author="youmap" w:date="2012-10-10T12:27:00Z">
+        <w:r>
+          <w:t xml:space="preserve">ation such as in </w:t>
+        </w:r>
+      </w:ins>
+      <w:ins w:id="221" w:author="youmap" w:date="2012-10-10T12:29:00Z">
+        <w:r>
+          <w:t xml:space="preserve">? </w:t>
+        </w:r>
+      </w:ins>
+      <w:ins w:id="222" w:author="youmap" w:date="2012-10-12T07:21:00Z">
+        <w:r>
+          <w:t xml:space="preserve">and its </w:t>
+        </w:r>
+      </w:ins>
+      <w:ins w:id="223" w:author="youmap" w:date="2012-10-12T07:30:00Z">
+        <w:r>
+          <w:t xml:space="preserve">ability </w:t>
+        </w:r>
+      </w:ins>
+      <w:ins w:id="224" w:author="youmap" w:date="2012-10-12T07:21:00Z">
+        <w:r>
+          <w:t>of multiscale</w:t>
+        </w:r>
+      </w:ins>
+      <w:ins w:id="225" w:author="youmap" w:date="2012-10-12T07:22:00Z">
+        <w:r>
+          <w:t xml:space="preserve"> analysis </w:t>
+        </w:r>
+      </w:ins>
+      <w:ins w:id="226" w:author="youmap" w:date="2012-10-12T07:31:00Z">
+        <w:r>
+          <w:t xml:space="preserve">and </w:t>
+        </w:r>
+      </w:ins>
+      <w:ins w:id="227" w:author="youmap" w:date="2012-10-12T07:32:00Z">
+        <w:r>
+          <w:t xml:space="preserve">fiber </w:t>
+        </w:r>
+      </w:ins>
+      <w:ins w:id="228" w:author="youmap" w:date="2012-10-12T07:31:00Z">
+        <w:r>
+          <w:t>orientation</w:t>
+        </w:r>
+      </w:ins>
+      <w:ins w:id="229" w:author="youmap" w:date="2012-10-12T07:32:00Z">
+        <w:r>
+          <w:t xml:space="preserve"> extraction</w:t>
+        </w:r>
+      </w:ins>
+      <w:ins w:id="230" w:author="youmap" w:date="2012-10-12T07:31:00Z">
         <w:r>
           <w:t xml:space="preserve"> </w:t>
         </w:r>
       </w:ins>
-      <w:ins w:id="130" w:author="youmap" w:date="2012-10-04T16:51:00Z">
+      <w:ins w:id="231" w:author="youmap" w:date="2012-10-12T07:22:00Z">
+        <w:r>
+          <w:t xml:space="preserve">for SHG collagen images is yet to be evaluated </w:t>
+        </w:r>
+      </w:ins>
+      <w:ins w:id="232" w:author="youmap" w:date="2012-10-10T12:30:00Z">
+        <w:r>
+          <w:t xml:space="preserve">partly because </w:t>
+        </w:r>
+      </w:ins>
+      <w:proofErr w:type="spellStart"/>
+      <w:ins w:id="233" w:author="youmap" w:date="2012-10-12T07:27:00Z">
+        <w:r>
+          <w:t>Tubeness</w:t>
+        </w:r>
+        <w:proofErr w:type="spellEnd"/>
+        <w:r>
+          <w:t xml:space="preserve"> filter </w:t>
+        </w:r>
+      </w:ins>
+      <w:ins w:id="234" w:author="youmap" w:date="2012-10-04T17:07:00Z">
+        <w:r>
+          <w:t>is not</w:t>
+        </w:r>
+      </w:ins>
+      <w:ins w:id="235" w:author="youmap" w:date="2012-10-10T12:29:00Z">
         <w:r>
           <w:t xml:space="preserve"> </w:t>
         </w:r>
       </w:ins>
-      <w:proofErr w:type="spellStart"/>
-      <w:ins w:id="131" w:author="youmap" w:date="2012-10-04T16:53:00Z">
-        <w:r>
-          <w:t>Tubeness</w:t>
-        </w:r>
-        <w:proofErr w:type="spellEnd"/>
-        <w:r>
-          <w:t xml:space="preserve"> is not as good as CT to keep the </w:t>
-        </w:r>
-      </w:ins>
-      <w:ins w:id="132" w:author="youmap" w:date="2012-10-04T16:54:00Z">
-        <w:r>
-          <w:t xml:space="preserve">detailed </w:t>
-        </w:r>
-      </w:ins>
-      <w:proofErr w:type="spellStart"/>
-      <w:ins w:id="133" w:author="youmap" w:date="2012-10-04T16:53:00Z">
-        <w:r>
-          <w:t>multscale</w:t>
-        </w:r>
-      </w:ins>
-      <w:proofErr w:type="spellEnd"/>
-      <w:ins w:id="134" w:author="youmap" w:date="2012-10-04T16:54:00Z">
+      <w:ins w:id="236" w:author="youmap" w:date="2012-10-12T07:26:00Z">
+        <w:r>
+          <w:t xml:space="preserve">as </w:t>
+        </w:r>
+      </w:ins>
+      <w:ins w:id="237" w:author="youmap" w:date="2012-10-12T07:27:00Z">
+        <w:r>
+          <w:t xml:space="preserve"> a </w:t>
+        </w:r>
+      </w:ins>
+      <w:ins w:id="238" w:author="youmap" w:date="2012-10-12T07:28:00Z">
+        <w:r>
+          <w:t xml:space="preserve">universal and well </w:t>
+        </w:r>
+      </w:ins>
+      <w:ins w:id="239" w:author="youmap" w:date="2012-10-12T07:23:00Z">
+        <w:r>
+          <w:t xml:space="preserve">mathematically </w:t>
+        </w:r>
+      </w:ins>
+      <w:ins w:id="240" w:author="youmap" w:date="2012-10-12T07:24:00Z">
+        <w:r>
+          <w:t xml:space="preserve"> grounded</w:t>
+        </w:r>
+      </w:ins>
+      <w:ins w:id="241" w:author="youmap" w:date="2012-10-12T07:28:00Z">
+        <w:r>
+          <w:t xml:space="preserve"> multiscale methods </w:t>
+        </w:r>
+      </w:ins>
+      <w:ins w:id="242" w:author="youmap" w:date="2012-10-12T07:24:00Z">
         <w:r>
           <w:t xml:space="preserve"> </w:t>
         </w:r>
       </w:ins>
-      <w:ins w:id="135" w:author="youmap" w:date="2012-10-04T16:53:00Z">
-        <w:r>
-          <w:t>in</w:t>
-        </w:r>
-      </w:ins>
-      <w:ins w:id="136" w:author="youmap" w:date="2012-10-04T16:54:00Z">
-        <w:r>
-          <w:t>formation</w:t>
-        </w:r>
-      </w:ins>
-      <w:ins w:id="137" w:author="youmap" w:date="2012-10-04T17:07:00Z">
-        <w:r>
-          <w:t xml:space="preserve"> and it is not straight</w:t>
-        </w:r>
-      </w:ins>
-      <w:ins w:id="138" w:author="youmap" w:date="2012-10-04T17:08:00Z">
+      <w:ins w:id="243" w:author="youmap" w:date="2012-10-10T12:30:00Z">
+        <w:r>
+          <w:t>as</w:t>
+        </w:r>
+      </w:ins>
+      <w:ins w:id="244" w:author="youmap" w:date="2012-10-12T07:32:00Z">
+        <w:r>
+          <w:t xml:space="preserve"> curvelet transform. </w:t>
+        </w:r>
+      </w:ins>
+      <w:ins w:id="245" w:author="youmap" w:date="2012-10-10T12:30:00Z">
         <w:r>
           <w:t xml:space="preserve"> </w:t>
-        </w:r>
-      </w:ins>
-      <w:ins w:id="139" w:author="youmap" w:date="2012-10-04T17:07:00Z">
-        <w:r>
-          <w:t>fo</w:t>
-        </w:r>
-      </w:ins>
-      <w:ins w:id="140" w:author="youmap" w:date="2012-10-04T17:08:00Z">
-        <w:r>
-          <w:t>r</w:t>
-        </w:r>
-      </w:ins>
-      <w:ins w:id="141" w:author="youmap" w:date="2012-10-04T17:07:00Z">
-        <w:r>
-          <w:t xml:space="preserve">ward </w:t>
-        </w:r>
-      </w:ins>
-      <w:ins w:id="142" w:author="youmap" w:date="2012-10-04T17:09:00Z">
-        <w:r>
-          <w:t xml:space="preserve">for </w:t>
-        </w:r>
-        <w:proofErr w:type="spellStart"/>
-        <w:r>
-          <w:t>Tubeness</w:t>
-        </w:r>
-        <w:proofErr w:type="spellEnd"/>
-        <w:r>
-          <w:t xml:space="preserve"> filter </w:t>
-        </w:r>
-      </w:ins>
-      <w:ins w:id="143" w:author="youmap" w:date="2012-10-04T17:07:00Z">
-        <w:r>
-          <w:t xml:space="preserve">to select </w:t>
-        </w:r>
-      </w:ins>
-      <w:ins w:id="144" w:author="youmap" w:date="2012-10-04T17:08:00Z">
-        <w:r>
-          <w:t>specific scale</w:t>
-        </w:r>
-      </w:ins>
-      <w:ins w:id="145" w:author="youmap" w:date="2012-10-04T17:10:00Z">
-        <w:r>
-          <w:t>(</w:t>
-        </w:r>
-      </w:ins>
-      <w:ins w:id="146" w:author="youmap" w:date="2012-10-04T17:08:00Z">
-        <w:r>
-          <w:t>s</w:t>
-        </w:r>
-      </w:ins>
-      <w:ins w:id="147" w:author="youmap" w:date="2012-10-04T17:10:00Z">
-        <w:r>
-          <w:t>)</w:t>
-        </w:r>
-      </w:ins>
-      <w:ins w:id="148" w:author="youmap" w:date="2012-10-04T17:09:00Z">
-        <w:r>
-          <w:t xml:space="preserve"> .</w:t>
         </w:r>
       </w:ins>
     </w:p>
     <w:p>
       <w:pPr>
         <w:rPr>
-          <w:ins w:id="149" w:author="youmap" w:date="2012-10-04T17:33:00Z"/>
+          <w:ins w:id="246" w:author="youmap" w:date="2012-10-12T07:46:00Z"/>
         </w:rPr>
       </w:pPr>
-      <w:ins w:id="150" w:author="youmap" w:date="2012-10-04T16:56:00Z">
-        <w:r>
-          <w:t xml:space="preserve">As we stated in section 1, </w:t>
-        </w:r>
-      </w:ins>
-      <w:ins w:id="151" w:author="youmap" w:date="2012-10-04T17:04:00Z">
-        <w:r>
-          <w:t xml:space="preserve">to our knowledge, </w:t>
-        </w:r>
-      </w:ins>
-      <w:ins w:id="152" w:author="youmap" w:date="2012-10-04T16:56:00Z">
-        <w:r>
-          <w:t xml:space="preserve">FIRE is the </w:t>
-        </w:r>
-      </w:ins>
-      <w:ins w:id="153" w:author="youmap" w:date="2012-10-04T17:02:00Z">
-        <w:r>
-          <w:t xml:space="preserve">only </w:t>
-        </w:r>
-      </w:ins>
-      <w:ins w:id="154" w:author="youmap" w:date="2012-10-04T17:03:00Z">
-        <w:r>
-          <w:t xml:space="preserve">automatic </w:t>
-        </w:r>
-      </w:ins>
-      <w:ins w:id="155" w:author="youmap" w:date="2012-10-04T16:56:00Z">
-        <w:r>
-          <w:t>high-level</w:t>
-        </w:r>
-      </w:ins>
-      <w:ins w:id="156" w:author="youmap" w:date="2012-10-04T17:03:00Z">
-        <w:r>
-          <w:t xml:space="preserve"> fiber information extraction software</w:t>
-        </w:r>
-      </w:ins>
-      <w:ins w:id="157" w:author="youmap" w:date="2012-10-04T16:53:00Z">
+      <w:ins w:id="247" w:author="youmap" w:date="2012-10-12T07:46:00Z">
         <w:r>
           <w:t xml:space="preserve"> </w:t>
         </w:r>
-      </w:ins>
-      <w:ins w:id="158" w:author="youmap" w:date="2012-10-04T16:51:00Z">
+        <w:r>
+          <w:t xml:space="preserve">It is worth mentioning that, although the </w:t>
+        </w:r>
+        <w:r>
+          <w:t xml:space="preserve">preprocessing </w:t>
+        </w:r>
+      </w:ins>
+      <w:ins w:id="248" w:author="youmap" w:date="2012-10-12T07:52:00Z">
+        <w:r>
+          <w:t>methods</w:t>
+        </w:r>
+      </w:ins>
+      <w:ins w:id="249" w:author="youmap" w:date="2012-10-12T07:46:00Z">
+        <w:r>
+          <w:t xml:space="preserve"> can extend</w:t>
+        </w:r>
         <w:r>
           <w:t xml:space="preserve"> </w:t>
         </w:r>
-      </w:ins>
-      <w:ins w:id="159" w:author="youmap" w:date="2012-10-04T17:04:00Z">
-        <w:r>
-          <w:t>available</w:t>
-        </w:r>
-      </w:ins>
-      <w:ins w:id="160" w:author="youmap" w:date="2012-10-04T17:10:00Z">
+        <w:r>
+          <w:t>FIRE algorithm</w:t>
+        </w:r>
+        <w:r>
+          <w:t>'s</w:t>
+        </w:r>
+      </w:ins>
+      <w:ins w:id="250" w:author="youmap" w:date="2012-10-12T07:51:00Z">
+        <w:r>
+          <w:t xml:space="preserve"> to some degree</w:t>
+        </w:r>
+      </w:ins>
+      <w:ins w:id="251" w:author="youmap" w:date="2012-10-12T07:46:00Z">
+        <w:r>
+          <w:t xml:space="preserve">, they may do little about some </w:t>
+        </w:r>
+      </w:ins>
+      <w:ins w:id="252" w:author="youmap" w:date="2012-10-12T07:48:00Z">
+        <w:r>
+          <w:t xml:space="preserve">intrinsic </w:t>
+        </w:r>
+      </w:ins>
+      <w:ins w:id="253" w:author="youmap" w:date="2012-10-12T07:46:00Z">
+        <w:r>
+          <w:t xml:space="preserve">limitations </w:t>
+        </w:r>
+      </w:ins>
+      <w:ins w:id="254" w:author="youmap" w:date="2012-10-12T07:49:00Z">
+        <w:r>
+          <w:t xml:space="preserve">of </w:t>
+        </w:r>
+      </w:ins>
+      <w:ins w:id="255" w:author="youmap" w:date="2012-10-12T07:46:00Z">
+        <w:r>
+          <w:t>FIRE</w:t>
+        </w:r>
+      </w:ins>
+      <w:ins w:id="256" w:author="youmap" w:date="2012-10-12T07:59:00Z">
+        <w:r>
+          <w:t>,</w:t>
+        </w:r>
+      </w:ins>
+      <w:ins w:id="257" w:author="youmap" w:date="2012-10-12T07:49:00Z">
         <w:r>
           <w:t xml:space="preserve"> </w:t>
         </w:r>
       </w:ins>
-      <w:ins w:id="161" w:author="youmap" w:date="2012-10-04T17:04:00Z">
-        <w:r>
-          <w:t>for collagen alignment analysis</w:t>
-        </w:r>
-      </w:ins>
-      <w:ins w:id="162" w:author="youmap" w:date="2012-10-04T17:06:00Z">
-        <w:r>
-          <w:t xml:space="preserve"> and was not evaluated for the SH</w:t>
-        </w:r>
-      </w:ins>
-      <w:ins w:id="163" w:author="youmap" w:date="2012-10-04T17:12:00Z">
-        <w:r>
-          <w:t>G images</w:t>
-        </w:r>
-      </w:ins>
-      <w:ins w:id="164" w:author="youmap" w:date="2012-10-04T17:06:00Z">
-        <w:r>
-          <w:t xml:space="preserve">. </w:t>
-        </w:r>
-      </w:ins>
-      <w:ins w:id="165" w:author="youmap" w:date="2012-10-04T17:10:00Z">
-        <w:r>
-          <w:t xml:space="preserve">Our work aimed to extend </w:t>
-        </w:r>
-      </w:ins>
-      <w:ins w:id="166" w:author="youmap" w:date="2012-10-04T17:13:00Z">
-        <w:r>
-          <w:t>FIRE's</w:t>
-        </w:r>
-      </w:ins>
-      <w:ins w:id="167" w:author="youmap" w:date="2012-10-04T17:10:00Z">
-        <w:r>
-          <w:t xml:space="preserve"> application</w:t>
-        </w:r>
-      </w:ins>
-      <w:ins w:id="168" w:author="youmap" w:date="2012-10-04T17:13:00Z">
-        <w:r>
-          <w:t xml:space="preserve">s </w:t>
-        </w:r>
-      </w:ins>
-      <w:ins w:id="169" w:author="youmap" w:date="2012-10-04T17:10:00Z">
-        <w:r>
-          <w:t xml:space="preserve">to complicated </w:t>
-        </w:r>
-      </w:ins>
-      <w:ins w:id="170" w:author="youmap" w:date="2012-10-04T17:11:00Z">
-        <w:r>
-          <w:t xml:space="preserve">SHG </w:t>
-        </w:r>
-      </w:ins>
-      <w:ins w:id="171" w:author="youmap" w:date="2012-10-04T17:13:00Z">
-        <w:r>
-          <w:t xml:space="preserve">images </w:t>
-        </w:r>
-      </w:ins>
-      <w:ins w:id="172" w:author="youmap" w:date="2012-10-04T17:18:00Z">
-        <w:r>
-          <w:t>to diagnose</w:t>
-        </w:r>
-      </w:ins>
-      <w:ins w:id="173" w:author="youmap" w:date="2012-10-04T17:13:00Z">
-        <w:r>
-          <w:t xml:space="preserve"> various cancers by </w:t>
-        </w:r>
-      </w:ins>
-      <w:ins w:id="174" w:author="youmap" w:date="2012-10-04T17:14:00Z">
-        <w:r>
-          <w:t xml:space="preserve">integrating other preprocessing </w:t>
-        </w:r>
-      </w:ins>
-      <w:ins w:id="175" w:author="youmap" w:date="2012-10-04T17:20:00Z">
-        <w:r>
-          <w:t xml:space="preserve">or classification </w:t>
-        </w:r>
-      </w:ins>
-      <w:ins w:id="176" w:author="youmap" w:date="2012-10-04T17:14:00Z">
-        <w:r>
-          <w:t xml:space="preserve">methods. </w:t>
-        </w:r>
-      </w:ins>
-      <w:ins w:id="177" w:author="youmap" w:date="2012-10-04T17:07:00Z">
+      <w:ins w:id="258" w:author="youmap" w:date="2012-10-12T07:46:00Z">
+        <w:r>
+          <w:t>such as the ability to always properly segment crossing or cross-linked fibers, extremely curvy fibers, or fibers with gaps due to the fibers travelin</w:t>
+        </w:r>
+        <w:r>
+          <w:t>g in and out of the focal plane</w:t>
+        </w:r>
+      </w:ins>
+      <w:ins w:id="259" w:author="youmap" w:date="2012-10-12T07:50:00Z">
+        <w:r>
+          <w:t xml:space="preserve"> as </w:t>
+        </w:r>
+      </w:ins>
+      <w:ins w:id="260" w:author="youmap" w:date="2012-10-12T08:03:00Z">
+        <w:r>
+          <w:t>we</w:t>
+        </w:r>
+      </w:ins>
+      <w:ins w:id="261" w:author="youmap" w:date="2012-10-12T07:50:00Z">
+        <w:r>
+          <w:t xml:space="preserve"> observed in our testing</w:t>
+        </w:r>
+        <w:r>
+          <w:t>.</w:t>
+        </w:r>
+      </w:ins>
+      <w:ins w:id="262" w:author="youmap" w:date="2012-10-12T07:51:00Z">
         <w:r>
           <w:t xml:space="preserve"> </w:t>
         </w:r>
       </w:ins>
-      <w:ins w:id="178" w:author="youmap" w:date="2012-10-04T17:16:00Z">
-        <w:r>
-          <w:t xml:space="preserve">For the purpose of collagen alignment analysis, </w:t>
-        </w:r>
-      </w:ins>
-      <w:ins w:id="179" w:author="youmap" w:date="2012-10-04T17:21:00Z">
-        <w:r>
-          <w:t>the results show</w:t>
-        </w:r>
-        <w:r>
-          <w:t xml:space="preserve"> </w:t>
-        </w:r>
-      </w:ins>
-      <w:ins w:id="180" w:author="youmap" w:date="2012-10-04T17:16:00Z">
-        <w:r>
-          <w:t xml:space="preserve">both curvelet transform and </w:t>
-        </w:r>
-      </w:ins>
-      <w:proofErr w:type="spellStart"/>
-      <w:ins w:id="181" w:author="youmap" w:date="2012-10-04T17:22:00Z">
-        <w:r>
-          <w:t>T</w:t>
-        </w:r>
-      </w:ins>
-      <w:ins w:id="182" w:author="youmap" w:date="2012-10-04T17:17:00Z">
-        <w:r>
-          <w:t>ubeness</w:t>
-        </w:r>
-      </w:ins>
-      <w:proofErr w:type="spellEnd"/>
-      <w:ins w:id="183" w:author="youmap" w:date="2012-10-04T17:22:00Z">
-        <w:r>
-          <w:t xml:space="preserve"> </w:t>
-        </w:r>
-      </w:ins>
-      <w:ins w:id="184" w:author="youmap" w:date="2012-10-04T17:29:00Z">
-        <w:r>
-          <w:t>f</w:t>
-        </w:r>
-      </w:ins>
-      <w:ins w:id="185" w:author="youmap" w:date="2012-10-04T17:22:00Z">
-        <w:r>
-          <w:t>ilter</w:t>
-        </w:r>
-      </w:ins>
-      <w:ins w:id="186" w:author="youmap" w:date="2012-10-04T17:29:00Z">
-        <w:r>
-          <w:t>(TF)</w:t>
-        </w:r>
-      </w:ins>
-      <w:ins w:id="187" w:author="youmap" w:date="2012-10-04T17:17:00Z">
-        <w:r>
-          <w:t xml:space="preserve"> </w:t>
-        </w:r>
-      </w:ins>
-      <w:ins w:id="188" w:author="youmap" w:date="2012-10-04T17:20:00Z">
-        <w:r>
-          <w:t xml:space="preserve">are </w:t>
-        </w:r>
-      </w:ins>
-      <w:ins w:id="189" w:author="youmap" w:date="2012-10-04T17:21:00Z">
-        <w:r>
-          <w:t xml:space="preserve">very </w:t>
-        </w:r>
-      </w:ins>
-      <w:ins w:id="190" w:author="youmap" w:date="2012-10-04T17:22:00Z">
-        <w:r>
-          <w:t xml:space="preserve">promising and </w:t>
-        </w:r>
-      </w:ins>
-      <w:ins w:id="191" w:author="youmap" w:date="2012-10-04T17:23:00Z">
-        <w:r>
-          <w:t xml:space="preserve">there are very likely to </w:t>
-        </w:r>
-      </w:ins>
-      <w:ins w:id="192" w:author="youmap" w:date="2012-10-04T17:29:00Z">
-        <w:r>
-          <w:t xml:space="preserve">further </w:t>
-        </w:r>
-      </w:ins>
-      <w:ins w:id="193" w:author="youmap" w:date="2012-10-04T17:24:00Z">
-        <w:r>
-          <w:t xml:space="preserve">improve </w:t>
-        </w:r>
-      </w:ins>
-      <w:ins w:id="194" w:author="youmap" w:date="2012-10-04T17:25:00Z">
-        <w:r>
-          <w:t>the fiber extraction accuracy by modif</w:t>
-        </w:r>
-      </w:ins>
-      <w:ins w:id="195" w:author="youmap" w:date="2012-10-04T17:29:00Z">
-        <w:r>
-          <w:t>y</w:t>
-        </w:r>
-      </w:ins>
-      <w:ins w:id="196" w:author="youmap" w:date="2012-10-04T17:25:00Z">
-        <w:r>
-          <w:t xml:space="preserve">ing </w:t>
-        </w:r>
-      </w:ins>
-      <w:ins w:id="197" w:author="youmap" w:date="2012-10-04T17:26:00Z">
-        <w:r>
-          <w:t xml:space="preserve">for example </w:t>
-        </w:r>
-      </w:ins>
-      <w:ins w:id="198" w:author="youmap" w:date="2012-10-04T17:25:00Z">
-        <w:r>
-          <w:t>the strat</w:t>
-        </w:r>
-      </w:ins>
-      <w:ins w:id="199" w:author="youmap" w:date="2012-10-04T17:26:00Z">
+      <w:ins w:id="263" w:author="youmap" w:date="2012-10-12T07:54:00Z">
+        <w:r>
+          <w:t xml:space="preserve">Advanced </w:t>
+        </w:r>
+      </w:ins>
+      <w:ins w:id="264" w:author="youmap" w:date="2012-10-12T07:59:00Z">
+        <w:r>
+          <w:t>or intell</w:t>
+        </w:r>
+      </w:ins>
+      <w:ins w:id="265" w:author="youmap" w:date="2012-10-12T08:00:00Z">
+        <w:r>
+          <w:t>i</w:t>
+        </w:r>
+      </w:ins>
+      <w:ins w:id="266" w:author="youmap" w:date="2012-10-12T07:59:00Z">
+        <w:r>
+          <w:t xml:space="preserve">gent </w:t>
+        </w:r>
+      </w:ins>
+      <w:ins w:id="267" w:author="youmap" w:date="2012-10-12T07:54:00Z">
+        <w:r>
+          <w:t>fiber extension strat</w:t>
+        </w:r>
+      </w:ins>
+      <w:ins w:id="268" w:author="youmap" w:date="2012-10-12T07:59:00Z">
         <w:r>
           <w:t>e</w:t>
         </w:r>
       </w:ins>
-      <w:ins w:id="200" w:author="youmap" w:date="2012-10-04T17:25:00Z">
-        <w:r>
-          <w:t>g</w:t>
-        </w:r>
-      </w:ins>
-      <w:ins w:id="201" w:author="youmap" w:date="2012-10-04T17:26:00Z">
-        <w:r>
-          <w:t>y of extending</w:t>
-        </w:r>
-      </w:ins>
-      <w:ins w:id="202" w:author="youmap" w:date="2012-10-04T17:27:00Z">
-        <w:r>
-          <w:t xml:space="preserve">/merging </w:t>
-        </w:r>
-      </w:ins>
-      <w:ins w:id="203" w:author="youmap" w:date="2012-10-04T17:26:00Z">
-        <w:r>
-          <w:t xml:space="preserve"> fiber segments</w:t>
-        </w:r>
-      </w:ins>
-      <w:ins w:id="204" w:author="youmap" w:date="2012-10-04T17:27:00Z">
-        <w:r>
-          <w:t>/branches currently adopted in FIRE algorithm. C</w:t>
-        </w:r>
-      </w:ins>
-      <w:ins w:id="205" w:author="youmap" w:date="2012-10-04T17:28:00Z">
-        <w:r>
-          <w:t xml:space="preserve">T and TF could also </w:t>
-        </w:r>
-      </w:ins>
-      <w:ins w:id="206" w:author="youmap" w:date="2012-10-04T17:31:00Z">
-        <w:r>
-          <w:t xml:space="preserve">be </w:t>
-        </w:r>
-      </w:ins>
-      <w:ins w:id="207" w:author="youmap" w:date="2012-10-04T17:28:00Z">
-        <w:r>
-          <w:t xml:space="preserve">integrated with other </w:t>
-        </w:r>
-      </w:ins>
-      <w:ins w:id="208" w:author="youmap" w:date="2012-10-04T17:32:00Z">
-        <w:r>
-          <w:t xml:space="preserve">mature </w:t>
-        </w:r>
-      </w:ins>
-      <w:ins w:id="209" w:author="youmap" w:date="2012-10-04T17:28:00Z">
-        <w:r>
-          <w:t xml:space="preserve">approaches </w:t>
-        </w:r>
-      </w:ins>
-      <w:ins w:id="210" w:author="youmap" w:date="2012-10-04T17:29:00Z">
-        <w:r>
-          <w:t xml:space="preserve">commonly used in for example blood vessel </w:t>
-        </w:r>
-      </w:ins>
-      <w:ins w:id="211" w:author="youmap" w:date="2012-10-04T17:30:00Z">
-        <w:r>
-          <w:t xml:space="preserve">extraction </w:t>
-        </w:r>
-      </w:ins>
-      <w:ins w:id="212" w:author="youmap" w:date="2012-10-04T17:26:00Z">
-        <w:r>
-          <w:t xml:space="preserve"> </w:t>
-        </w:r>
-      </w:ins>
-      <w:ins w:id="213" w:author="youmap" w:date="2012-10-04T17:31:00Z">
-        <w:r>
-          <w:t xml:space="preserve">to meet the </w:t>
-        </w:r>
-      </w:ins>
-      <w:ins w:id="214" w:author="youmap" w:date="2012-10-04T17:33:00Z">
-        <w:r>
-          <w:t xml:space="preserve">increasing </w:t>
-        </w:r>
-      </w:ins>
-      <w:ins w:id="215" w:author="youmap" w:date="2012-10-04T17:31:00Z">
-        <w:r>
-          <w:t>needs in SHG collagen alignment analysis.</w:t>
+      <w:ins w:id="269" w:author="youmap" w:date="2012-10-12T07:54:00Z">
+        <w:r>
+          <w:t xml:space="preserve">gy </w:t>
+        </w:r>
+      </w:ins>
+      <w:ins w:id="270" w:author="youmap" w:date="2012-10-12T08:00:00Z">
+        <w:r>
+          <w:t>(ref, as Rob mentioned) and fiber segment</w:t>
+        </w:r>
+      </w:ins>
+      <w:ins w:id="271" w:author="youmap" w:date="2012-10-12T08:01:00Z">
+        <w:r>
+          <w:t>ation</w:t>
+        </w:r>
+      </w:ins>
+      <w:ins w:id="272" w:author="youmap" w:date="2012-10-12T08:02:00Z">
+        <w:r>
+          <w:t xml:space="preserve"> used in other fields</w:t>
+        </w:r>
+      </w:ins>
+      <w:ins w:id="273" w:author="youmap" w:date="2012-10-12T08:00:00Z">
+        <w:r>
+          <w:t xml:space="preserve"> may help address </w:t>
+        </w:r>
+      </w:ins>
+      <w:ins w:id="274" w:author="youmap" w:date="2012-10-12T08:02:00Z">
+        <w:r>
+          <w:t>this issue.</w:t>
         </w:r>
       </w:ins>
     </w:p>
     <w:p>
       <w:pPr>
         <w:rPr>
-          <w:ins w:id="216" w:author="youmap" w:date="2012-10-04T17:31:00Z"/>
+          <w:ins w:id="275" w:author="youmap" w:date="2012-10-11T16:17:00Z"/>
         </w:rPr>
       </w:pPr>
-      <w:ins w:id="217" w:author="youmap" w:date="2012-10-04T17:33:00Z">
-        <w:r>
-          <w:t xml:space="preserve">Future work on classification/3D/Fiji </w:t>
-        </w:r>
-        <w:proofErr w:type="spellStart"/>
-        <w:r>
-          <w:t>plugin</w:t>
-        </w:r>
-        <w:proofErr w:type="spellEnd"/>
+      <w:ins w:id="276" w:author="youmap" w:date="2012-10-11T14:43:00Z">
+        <w:r>
+          <w:t xml:space="preserve">Given </w:t>
+        </w:r>
+      </w:ins>
+      <w:ins w:id="277" w:author="youmap" w:date="2012-10-12T08:10:00Z">
+        <w:r>
+          <w:t xml:space="preserve">an </w:t>
+        </w:r>
+        <w:r>
+          <w:t xml:space="preserve">automated </w:t>
+        </w:r>
+        <w:r>
+          <w:t xml:space="preserve"> and </w:t>
+        </w:r>
+      </w:ins>
+      <w:ins w:id="278" w:author="youmap" w:date="2012-10-11T14:43:00Z">
+        <w:r>
+          <w:t xml:space="preserve">more accurate </w:t>
+        </w:r>
+      </w:ins>
+      <w:ins w:id="279" w:author="youmap" w:date="2012-10-12T08:13:00Z">
+        <w:r>
+          <w:t xml:space="preserve">high-level </w:t>
+        </w:r>
+      </w:ins>
+      <w:ins w:id="280" w:author="youmap" w:date="2012-10-12T08:04:00Z">
+        <w:r>
+          <w:t xml:space="preserve">collagen </w:t>
+        </w:r>
+      </w:ins>
+      <w:ins w:id="281" w:author="youmap" w:date="2012-10-12T08:03:00Z">
+        <w:r>
+          <w:t>fiber extraction,</w:t>
+        </w:r>
+      </w:ins>
+      <w:ins w:id="282" w:author="youmap" w:date="2012-10-12T08:08:00Z">
         <w:r>
           <w:t xml:space="preserve"> </w:t>
         </w:r>
       </w:ins>
-      <w:ins w:id="218" w:author="youmap" w:date="2012-10-04T17:34:00Z">
-        <w:r>
-          <w:t>of collagen alignment analysis</w:t>
-        </w:r>
-      </w:ins>
-    </w:p>
-    <w:p/>
-    <w:p>
-      <w:pPr>
-        <w:pStyle w:val="Heading1"/>
-      </w:pPr>
-      <w:bookmarkStart w:id="219" w:name="_Toc335398081"/>
-      <w:r>
-        <w:t>Conclusion</w:t>
-      </w:r>
-      <w:bookmarkEnd w:id="219"/>
+      <w:ins w:id="283" w:author="youmap" w:date="2012-10-12T08:09:00Z">
+        <w:r>
+          <w:t xml:space="preserve">we can anticipate </w:t>
+        </w:r>
+      </w:ins>
+      <w:ins w:id="284" w:author="youmap" w:date="2012-10-12T08:08:00Z">
+        <w:r>
+          <w:t xml:space="preserve">collagen alignment analysis </w:t>
+        </w:r>
+      </w:ins>
+      <w:ins w:id="285" w:author="youmap" w:date="2012-10-12T08:10:00Z">
+        <w:r>
+          <w:t xml:space="preserve">can be </w:t>
+        </w:r>
+      </w:ins>
+      <w:ins w:id="286" w:author="youmap" w:date="2012-10-12T08:11:00Z">
+        <w:r>
+          <w:t xml:space="preserve">practically applied to </w:t>
+        </w:r>
+      </w:ins>
+      <w:ins w:id="287" w:author="youmap" w:date="2012-10-12T08:10:00Z">
+        <w:r>
+          <w:t xml:space="preserve"> </w:t>
+        </w:r>
+      </w:ins>
+      <w:ins w:id="288" w:author="youmap" w:date="2012-10-12T08:12:00Z">
+        <w:r>
+          <w:t>a huge amount</w:t>
+        </w:r>
+      </w:ins>
+      <w:ins w:id="289" w:author="youmap" w:date="2012-10-12T08:10:00Z">
+        <w:r>
+          <w:t xml:space="preserve"> of experimental data</w:t>
+        </w:r>
+      </w:ins>
+      <w:ins w:id="290" w:author="youmap" w:date="2012-10-12T08:13:00Z">
+        <w:r>
+          <w:t xml:space="preserve"> </w:t>
+        </w:r>
+      </w:ins>
+      <w:ins w:id="291" w:author="youmap" w:date="2012-10-12T08:12:00Z">
+        <w:r>
+          <w:t xml:space="preserve"> and extract more useful information </w:t>
+        </w:r>
+      </w:ins>
+      <w:ins w:id="292" w:author="youmap" w:date="2012-10-12T08:13:00Z">
+        <w:r>
+          <w:t xml:space="preserve">for cancer </w:t>
+        </w:r>
+      </w:ins>
+      <w:ins w:id="293" w:author="youmap" w:date="2012-10-12T08:15:00Z">
+        <w:r>
+          <w:t xml:space="preserve">diagnosis or and other relevant </w:t>
+        </w:r>
+      </w:ins>
+      <w:ins w:id="294" w:author="youmap" w:date="2012-10-12T08:13:00Z">
+        <w:r>
+          <w:t>research</w:t>
+        </w:r>
+      </w:ins>
+      <w:ins w:id="295" w:author="youmap" w:date="2012-10-12T08:15:00Z">
+        <w:r>
+          <w:t>es</w:t>
+        </w:r>
+      </w:ins>
+      <w:ins w:id="296" w:author="youmap" w:date="2012-10-12T08:16:00Z">
+        <w:r>
+          <w:t xml:space="preserve"> .</w:t>
+        </w:r>
+      </w:ins>
+      <w:ins w:id="297" w:author="youmap" w:date="2012-10-12T08:17:00Z">
+        <w:r>
+          <w:t>..</w:t>
+        </w:r>
+      </w:ins>
+      <w:ins w:id="298" w:author="youmap" w:date="2012-10-12T08:15:00Z">
+        <w:r>
+          <w:t xml:space="preserve"> (</w:t>
+        </w:r>
+      </w:ins>
+      <w:ins w:id="299" w:author="youmap" w:date="2012-10-12T08:16:00Z">
+        <w:r>
+          <w:t xml:space="preserve"> as those mentioned in section 1,emphasis again the importance )</w:t>
+        </w:r>
+      </w:ins>
+      <w:ins w:id="300" w:author="youmap" w:date="2012-10-12T08:18:00Z">
+        <w:r>
+          <w:t>.</w:t>
+        </w:r>
+      </w:ins>
+      <w:ins w:id="301" w:author="youmap" w:date="2012-10-12T08:13:00Z">
+        <w:r>
+          <w:t xml:space="preserve"> </w:t>
+        </w:r>
+      </w:ins>
     </w:p>
     <w:p>
-      <w:r>
+      <w:pPr>
+        <w:rPr>
+          <w:del w:id="302" w:author="youmap" w:date="2012-10-10T16:47:00Z"/>
+        </w:rPr>
+      </w:pPr>
+      <w:ins w:id="303" w:author="youmap" w:date="2012-10-12T08:18:00Z">
+        <w:r>
+          <w:t xml:space="preserve">Our current work is </w:t>
+        </w:r>
+      </w:ins>
+      <w:ins w:id="304" w:author="youmap" w:date="2012-10-12T08:22:00Z">
+        <w:r>
+          <w:t>under</w:t>
+        </w:r>
+      </w:ins>
+      <w:ins w:id="305" w:author="youmap" w:date="2012-10-12T08:21:00Z">
+        <w:r>
+          <w:t xml:space="preserve"> both </w:t>
+        </w:r>
+      </w:ins>
+      <w:ins w:id="306" w:author="youmap" w:date="2012-10-12T08:18:00Z">
+        <w:r>
+          <w:t>Matlab</w:t>
+        </w:r>
+      </w:ins>
+      <w:ins w:id="307" w:author="youmap" w:date="2012-10-12T08:21:00Z">
+        <w:r>
+          <w:t xml:space="preserve"> </w:t>
+        </w:r>
+      </w:ins>
+      <w:ins w:id="308" w:author="youmap" w:date="2012-10-12T08:18:00Z">
+        <w:r>
+          <w:t xml:space="preserve"> and </w:t>
+        </w:r>
+      </w:ins>
+      <w:ins w:id="309" w:author="youmap" w:date="2012-10-12T08:21:00Z">
+        <w:r>
+          <w:t xml:space="preserve">Fiji </w:t>
+        </w:r>
+      </w:ins>
+      <w:ins w:id="310" w:author="youmap" w:date="2012-10-12T08:17:00Z">
+        <w:r>
+          <w:t>developing</w:t>
+        </w:r>
+      </w:ins>
+      <w:ins w:id="311" w:author="youmap" w:date="2012-10-12T08:22:00Z">
+        <w:r>
+          <w:t xml:space="preserve"> environment</w:t>
+        </w:r>
+      </w:ins>
+      <w:ins w:id="312" w:author="youmap" w:date="2012-10-12T08:21:00Z">
+        <w:r>
+          <w:t>. To</w:t>
+        </w:r>
+      </w:ins>
+      <w:ins w:id="313" w:author="youmap" w:date="2012-10-12T08:22:00Z">
+        <w:r>
+          <w:t xml:space="preserve"> mak</w:t>
+        </w:r>
+      </w:ins>
+      <w:ins w:id="314" w:author="youmap" w:date="2012-10-12T08:28:00Z">
+        <w:r>
+          <w:t>e</w:t>
+        </w:r>
+      </w:ins>
+      <w:ins w:id="315" w:author="youmap" w:date="2012-10-12T08:22:00Z">
+        <w:r>
+          <w:t xml:space="preserve"> these approaches more widely </w:t>
+        </w:r>
+      </w:ins>
+      <w:ins w:id="316" w:author="youmap" w:date="2012-10-12T08:23:00Z">
+        <w:r>
+          <w:t>accessi</w:t>
+        </w:r>
+        <w:r>
+          <w:t xml:space="preserve">ble to the public, we </w:t>
+        </w:r>
+      </w:ins>
+      <w:ins w:id="317" w:author="youmap" w:date="2012-10-12T08:24:00Z">
+        <w:r>
+          <w:t xml:space="preserve">are </w:t>
+        </w:r>
+      </w:ins>
+      <w:ins w:id="318" w:author="youmap" w:date="2012-10-12T08:23:00Z">
+        <w:r>
+          <w:t>plan</w:t>
+        </w:r>
+      </w:ins>
+      <w:ins w:id="319" w:author="youmap" w:date="2012-10-12T08:24:00Z">
+        <w:r>
+          <w:t>ning</w:t>
+        </w:r>
+      </w:ins>
+      <w:ins w:id="320" w:author="youmap" w:date="2012-10-12T08:23:00Z">
+        <w:r>
+          <w:t xml:space="preserve"> on developing </w:t>
+        </w:r>
+      </w:ins>
+      <w:ins w:id="321" w:author="youmap" w:date="2012-10-12T08:24:00Z">
+        <w:r>
+          <w:t>F</w:t>
+        </w:r>
+      </w:ins>
+      <w:ins w:id="322" w:author="youmap" w:date="2012-10-04T17:33:00Z">
+        <w:r>
+          <w:t xml:space="preserve">iji </w:t>
+        </w:r>
+        <w:proofErr w:type="spellStart"/>
+        <w:r>
+          <w:t>plugin</w:t>
+        </w:r>
+        <w:proofErr w:type="spellEnd"/>
+        <w:r>
+          <w:t xml:space="preserve"> </w:t>
+        </w:r>
+      </w:ins>
+      <w:ins w:id="323" w:author="youmap" w:date="2012-10-04T17:34:00Z">
+        <w:r>
+          <w:t xml:space="preserve">of </w:t>
+        </w:r>
+      </w:ins>
+      <w:ins w:id="324" w:author="youmap" w:date="2012-10-12T08:24:00Z">
+        <w:r>
+          <w:t xml:space="preserve">an advanced </w:t>
+        </w:r>
+      </w:ins>
+      <w:ins w:id="325" w:author="youmap" w:date="2012-10-04T17:34:00Z">
+        <w:r>
+          <w:t>collagen alignment analysis</w:t>
+        </w:r>
+      </w:ins>
+      <w:ins w:id="326" w:author="youmap" w:date="2012-10-12T08:25:00Z">
+        <w:r>
+          <w:t xml:space="preserve"> which may include </w:t>
+        </w:r>
+      </w:ins>
+      <w:ins w:id="327" w:author="youmap" w:date="2012-10-12T08:27:00Z">
+        <w:r>
+          <w:t xml:space="preserve">the function of </w:t>
+        </w:r>
+      </w:ins>
+      <w:ins w:id="328" w:author="youmap" w:date="2012-10-12T08:25:00Z">
+        <w:r>
+          <w:t>2D, 3D collagen fiber/fiber network extraction</w:t>
+        </w:r>
+      </w:ins>
+      <w:ins w:id="329" w:author="youmap" w:date="2012-10-12T08:26:00Z">
+        <w:r>
+          <w:t>, cancer diagnosis, .</w:t>
+        </w:r>
+      </w:ins>
+      <w:ins w:id="330" w:author="youmap" w:date="2012-10-12T08:28:00Z">
+        <w:r>
+          <w:t>...)</w:t>
+        </w:r>
+      </w:ins>
+      <w:ins w:id="331" w:author="youmap" w:date="2012-10-12T08:25:00Z">
+        <w:r>
+          <w:t xml:space="preserve"> </w:t>
+        </w:r>
+      </w:ins>
+    </w:p>
+    <w:p>
+      <w:pPr>
+        <w:pStyle w:val="Heading1"/>
+      </w:pPr>
+      <w:bookmarkStart w:id="332" w:name="_Toc335398081"/>
+      <w:r>
+        <w:t>Conclusion</w:t>
+      </w:r>
+      <w:bookmarkEnd w:id="332"/>
+    </w:p>
+    <w:p>
+      <w:r>
+        <w:lastRenderedPageBreak/>
         <w:t xml:space="preserve">Review why accurate, quantitative fiber analysis is important. </w:t>
       </w:r>
     </w:p>
@@ -7612,6 +8209,7 @@
   <w:style w:type="character" w:default="1" w:styleId="DefaultParagraphFont">
     <w:name w:val="Default Paragraph Font"/>
     <w:uiPriority w:val="1"/>
+    <w:semiHidden/>
     <w:unhideWhenUsed/>
   </w:style>
   <w:style w:type="table" w:default="1" w:styleId="TableNormal">
@@ -8681,7 +9279,7 @@
 </file>
 
 <file path=customXml/itemProps1.xml><?xml version="1.0" encoding="utf-8"?>
-<ds:datastoreItem xmlns:ds="http://schemas.openxmlformats.org/officeDocument/2006/customXml" ds:itemID="{5E481223-2AE3-4AC6-A05C-97661CD20BEA}">
+<ds:datastoreItem xmlns:ds="http://schemas.openxmlformats.org/officeDocument/2006/customXml" ds:itemID="{5BBA1023-1E8C-4076-855A-1517BF852809}">
   <ds:schemaRefs>
     <ds:schemaRef ds:uri="http://schemas.openxmlformats.org/officeDocument/2006/bibliography"/>
   </ds:schemaRefs>

</xml_diff>